<commit_message>
Producin word document from duckling output
</commit_message>
<xml_diff>
--- a/duckling_example/example.docx
+++ b/duckling_example/example.docx
@@ -7,7 +7,253 @@
         <w:ind/>
       </w:pPr>
       <w:r>
-        <w:t>Simple</w:t>
+        <w:t>{</w:t>
+      </w:r>
+      <w:r>
+        <w:br/>
+      </w:r>
+      <w:r>
+        <w:t xml:space="preserve">  "utterance": "My email is something@somehost.com please write me",</w:t>
+      </w:r>
+      <w:r>
+        <w:br/>
+      </w:r>
+      <w:r>
+        <w:t xml:space="preserve">  "locale": "nn",</w:t>
+      </w:r>
+      <w:r>
+        <w:br/>
+      </w:r>
+      <w:r>
+        <w:t xml:space="preserve">  "languageGuessed": true,</w:t>
+      </w:r>
+      <w:r>
+        <w:br/>
+      </w:r>
+      <w:r>
+        <w:t xml:space="preserve">  "classifications": [],</w:t>
+      </w:r>
+      <w:r>
+        <w:br/>
+      </w:r>
+      <w:r>
+        <w:t xml:space="preserve">  "entities": [</w:t>
+      </w:r>
+      <w:r>
+        <w:br/>
+      </w:r>
+      <w:r>
+        <w:t xml:space="preserve">    {</w:t>
+      </w:r>
+      <w:r>
+        <w:br/>
+      </w:r>
+      <w:r>
+        <w:t xml:space="preserve">      "start": 12,</w:t>
+      </w:r>
+      <w:r>
+        <w:br/>
+      </w:r>
+      <w:r>
+        <w:t xml:space="preserve">      "end": 33,</w:t>
+      </w:r>
+      <w:r>
+        <w:br/>
+      </w:r>
+      <w:r>
+        <w:t xml:space="preserve">      "len": 22,</w:t>
+      </w:r>
+      <w:r>
+        <w:br/>
+      </w:r>
+      <w:r>
+        <w:t xml:space="preserve">      "accuracy": 0.95,</w:t>
+      </w:r>
+      <w:r>
+        <w:br/>
+      </w:r>
+      <w:r>
+        <w:t xml:space="preserve">      "sourceText": "something@somehost.com",</w:t>
+      </w:r>
+      <w:r>
+        <w:br/>
+      </w:r>
+      <w:r>
+        <w:t xml:space="preserve">      "utteranceText": "something@somehost.com",</w:t>
+      </w:r>
+      <w:r>
+        <w:br/>
+      </w:r>
+      <w:r>
+        <w:t xml:space="preserve">      "entity": "email",</w:t>
+      </w:r>
+      <w:r>
+        <w:br/>
+      </w:r>
+      <w:r>
+        <w:t xml:space="preserve">      "resolution": {</w:t>
+      </w:r>
+      <w:r>
+        <w:br/>
+      </w:r>
+      <w:r>
+        <w:t xml:space="preserve">        "value": "something@somehost.com"</w:t>
+      </w:r>
+      <w:r>
+        <w:br/>
+      </w:r>
+      <w:r>
+        <w:t xml:space="preserve">      }</w:t>
+      </w:r>
+      <w:r>
+        <w:br/>
+      </w:r>
+      <w:r>
+        <w:t xml:space="preserve">    }</w:t>
+      </w:r>
+      <w:r>
+        <w:br/>
+      </w:r>
+      <w:r>
+        <w:t xml:space="preserve">  ],</w:t>
+      </w:r>
+      <w:r>
+        <w:br/>
+      </w:r>
+      <w:r>
+        <w:t xml:space="preserve">  "sourceEntities": [</w:t>
+      </w:r>
+      <w:r>
+        <w:br/>
+      </w:r>
+      <w:r>
+        <w:t xml:space="preserve">    {</w:t>
+      </w:r>
+      <w:r>
+        <w:br/>
+      </w:r>
+      <w:r>
+        <w:t xml:space="preserve">      "body": "something@somehost.com",</w:t>
+      </w:r>
+      <w:r>
+        <w:br/>
+      </w:r>
+      <w:r>
+        <w:t xml:space="preserve">      "start": 12,</w:t>
+      </w:r>
+      <w:r>
+        <w:br/>
+      </w:r>
+      <w:r>
+        <w:t xml:space="preserve">      "value": {</w:t>
+      </w:r>
+      <w:r>
+        <w:br/>
+      </w:r>
+      <w:r>
+        <w:t xml:space="preserve">        "value": "something@somehost.com"</w:t>
+      </w:r>
+      <w:r>
+        <w:br/>
+      </w:r>
+      <w:r>
+        <w:t xml:space="preserve">      },</w:t>
+      </w:r>
+      <w:r>
+        <w:br/>
+      </w:r>
+      <w:r>
+        <w:t xml:space="preserve">      "end": 34,</w:t>
+      </w:r>
+      <w:r>
+        <w:br/>
+      </w:r>
+      <w:r>
+        <w:t xml:space="preserve">      "dim": "email",</w:t>
+      </w:r>
+      <w:r>
+        <w:br/>
+      </w:r>
+      <w:r>
+        <w:t xml:space="preserve">      "latent": false</w:t>
+      </w:r>
+      <w:r>
+        <w:br/>
+      </w:r>
+      <w:r>
+        <w:t xml:space="preserve">    }</w:t>
+      </w:r>
+      <w:r>
+        <w:br/>
+      </w:r>
+      <w:r>
+        <w:t xml:space="preserve">  ],</w:t>
+      </w:r>
+      <w:r>
+        <w:br/>
+      </w:r>
+      <w:r>
+        <w:t xml:space="preserve">  "sentiment": {</w:t>
+      </w:r>
+      <w:r>
+        <w:br/>
+      </w:r>
+      <w:r>
+        <w:t xml:space="preserve">    "score": 0.75,</w:t>
+      </w:r>
+      <w:r>
+        <w:br/>
+      </w:r>
+      <w:r>
+        <w:t xml:space="preserve">    "comparative": 0.08333333333333333,</w:t>
+      </w:r>
+      <w:r>
+        <w:br/>
+      </w:r>
+      <w:r>
+        <w:t xml:space="preserve">    "vote": "positive",</w:t>
+      </w:r>
+      <w:r>
+        <w:br/>
+      </w:r>
+      <w:r>
+        <w:t xml:space="preserve">    "numWords": 9,</w:t>
+      </w:r>
+      <w:r>
+        <w:br/>
+      </w:r>
+      <w:r>
+        <w:t xml:space="preserve">    "numHits": 2,</w:t>
+      </w:r>
+      <w:r>
+        <w:br/>
+      </w:r>
+      <w:r>
+        <w:t xml:space="preserve">    "type": "senticon",</w:t>
+      </w:r>
+      <w:r>
+        <w:br/>
+      </w:r>
+      <w:r>
+        <w:t xml:space="preserve">    "language": "en"</w:t>
+      </w:r>
+      <w:r>
+        <w:br/>
+      </w:r>
+      <w:r>
+        <w:t xml:space="preserve">  },</w:t>
+      </w:r>
+      <w:r>
+        <w:br/>
+      </w:r>
+      <w:r>
+        <w:t xml:space="preserve">  "actions": []</w:t>
+      </w:r>
+      <w:r>
+        <w:br/>
+      </w:r>
+      <w:r>
+        <w:t>}</w:t>
       </w:r>
       <w:r>
         <w:rPr>

</xml_diff>